<commit_message>
Completed the preliminary analysis. Started the time series analysis
</commit_message>
<xml_diff>
--- a/Project information.docx
+++ b/Project information.docx
@@ -139,7 +139,23 @@
           <w:sz w:val="28"/>
           <w:szCs w:val="28"/>
         </w:rPr>
-        <w:t>, Oleksiy Anokhin)</w:t>
+        <w:t xml:space="preserve">, Oleksiy </w:t>
+      </w:r>
+      <w:proofErr w:type="spellStart"/>
+      <w:r>
+        <w:rPr>
+          <w:sz w:val="28"/>
+          <w:szCs w:val="28"/>
+        </w:rPr>
+        <w:t>Anokhin</w:t>
+      </w:r>
+      <w:proofErr w:type="spellEnd"/>
+      <w:r>
+        <w:rPr>
+          <w:sz w:val="28"/>
+          <w:szCs w:val="28"/>
+        </w:rPr>
+        <w:t>)</w:t>
       </w:r>
     </w:p>
     <w:p>
@@ -199,21 +215,7 @@
           <w:sz w:val="28"/>
           <w:szCs w:val="28"/>
         </w:rPr>
-        <w:t xml:space="preserve"> group t</w:t>
-      </w:r>
-      <w:r>
-        <w:rPr>
-          <w:sz w:val="28"/>
-          <w:szCs w:val="28"/>
-        </w:rPr>
-        <w:t xml:space="preserve">he Chicago City </w:t>
-      </w:r>
-      <w:r>
-        <w:rPr>
-          <w:sz w:val="28"/>
-          <w:szCs w:val="28"/>
-        </w:rPr>
-        <w:t xml:space="preserve">and </w:t>
+        <w:t xml:space="preserve"> group the Chicago City and </w:t>
       </w:r>
       <w:r>
         <w:rPr>
@@ -1000,6 +1002,28 @@
     <w:p>
       <w:pPr>
         <w:pStyle w:val="NoSpacing"/>
+        <w:numPr>
+          <w:ilvl w:val="0"/>
+          <w:numId w:val="5"/>
+        </w:numPr>
+        <w:rPr>
+          <w:sz w:val="28"/>
+          <w:szCs w:val="28"/>
+        </w:rPr>
+      </w:pPr>
+      <w:r>
+        <w:rPr>
+          <w:sz w:val="28"/>
+          <w:szCs w:val="28"/>
+        </w:rPr>
+        <w:t xml:space="preserve">The distribution of rides by hour changed and become more condensed </w:t>
+      </w:r>
+      <w:bookmarkStart w:id="0" w:name="_GoBack"/>
+      <w:bookmarkEnd w:id="0"/>
+    </w:p>
+    <w:p>
+      <w:pPr>
+        <w:pStyle w:val="NoSpacing"/>
         <w:rPr>
           <w:sz w:val="28"/>
           <w:szCs w:val="28"/>
@@ -1107,8 +1131,6 @@
           <w:szCs w:val="28"/>
         </w:rPr>
       </w:pPr>
-      <w:bookmarkStart w:id="0" w:name="_GoBack"/>
-      <w:bookmarkEnd w:id="0"/>
     </w:p>
     <w:p>
       <w:pPr>
@@ -1951,6 +1973,7 @@
     <w:lsdException w:name="HTML Sample" w:semiHidden="1" w:unhideWhenUsed="1"/>
     <w:lsdException w:name="HTML Typewriter" w:semiHidden="1" w:unhideWhenUsed="1"/>
     <w:lsdException w:name="HTML Variable" w:semiHidden="1" w:unhideWhenUsed="1"/>
+    <w:lsdException w:name="Normal Table" w:semiHidden="1" w:unhideWhenUsed="1"/>
     <w:lsdException w:name="annotation subject" w:semiHidden="1" w:unhideWhenUsed="1"/>
     <w:lsdException w:name="No List" w:semiHidden="1" w:unhideWhenUsed="1"/>
     <w:lsdException w:name="Outline List 1" w:semiHidden="1" w:unhideWhenUsed="1"/>
@@ -1996,9 +2019,11 @@
     <w:lsdException w:name="Table Subtle 1" w:semiHidden="1" w:unhideWhenUsed="1"/>
     <w:lsdException w:name="Table Subtle 2" w:semiHidden="1" w:unhideWhenUsed="1"/>
     <w:lsdException w:name="Table Web 1" w:semiHidden="1" w:unhideWhenUsed="1"/>
+    <w:lsdException w:name="Table Web 2" w:semiHidden="1" w:unhideWhenUsed="1"/>
     <w:lsdException w:name="Table Web 3" w:semiHidden="1" w:unhideWhenUsed="1"/>
     <w:lsdException w:name="Balloon Text" w:semiHidden="1" w:unhideWhenUsed="1"/>
     <w:lsdException w:name="Table Grid" w:uiPriority="39"/>
+    <w:lsdException w:name="Table Theme" w:semiHidden="1" w:unhideWhenUsed="1"/>
     <w:lsdException w:name="Placeholder Text" w:semiHidden="1"/>
     <w:lsdException w:name="No Spacing" w:uiPriority="1" w:qFormat="1"/>
     <w:lsdException w:name="Light Shading" w:uiPriority="60"/>

</xml_diff>

<commit_message>
Evaluated average check and the culative revenue
</commit_message>
<xml_diff>
--- a/Project information.docx
+++ b/Project information.docx
@@ -35,144 +35,64 @@
     <w:p>
       <w:pPr>
         <w:pStyle w:val="NoSpacing"/>
-      </w:pPr>
-    </w:p>
-    <w:p>
-      <w:pPr>
-        <w:pStyle w:val="NoSpacing"/>
-        <w:rPr>
-          <w:sz w:val="28"/>
-          <w:szCs w:val="28"/>
-        </w:rPr>
-      </w:pPr>
-      <w:r>
-        <w:rPr>
-          <w:b/>
-          <w:bCs/>
-          <w:sz w:val="28"/>
-          <w:szCs w:val="28"/>
-          <w:u w:val="single"/>
-        </w:rPr>
-        <w:t>Team:</w:t>
-      </w:r>
-      <w:r>
-        <w:rPr>
-          <w:sz w:val="28"/>
-          <w:szCs w:val="28"/>
-        </w:rPr>
-        <w:t xml:space="preserve"> </w:t>
-      </w:r>
-      <w:proofErr w:type="spellStart"/>
-      <w:r>
-        <w:rPr>
-          <w:b/>
-          <w:bCs/>
+        <w:jc w:val="center"/>
+        <w:rPr>
+          <w:b/>
+          <w:bCs/>
+          <w:sz w:val="32"/>
+          <w:szCs w:val="32"/>
+        </w:rPr>
+      </w:pPr>
+      <w:r>
+        <w:rPr>
           <w:i/>
           <w:iCs/>
-          <w:sz w:val="28"/>
-          <w:szCs w:val="28"/>
-        </w:rPr>
-        <w:t>MScA</w:t>
-      </w:r>
-      <w:proofErr w:type="spellEnd"/>
-      <w:r>
-        <w:rPr>
-          <w:b/>
-          <w:bCs/>
+          <w:sz w:val="32"/>
+          <w:szCs w:val="32"/>
+        </w:rPr>
+        <w:t>b</w:t>
+      </w:r>
+      <w:r>
+        <w:rPr>
           <w:i/>
           <w:iCs/>
-          <w:sz w:val="28"/>
-          <w:szCs w:val="28"/>
-        </w:rPr>
-        <w:t xml:space="preserve"> Consulting</w:t>
-      </w:r>
-      <w:r>
-        <w:rPr>
-          <w:sz w:val="28"/>
-          <w:szCs w:val="28"/>
-        </w:rPr>
-        <w:t xml:space="preserve"> (</w:t>
-      </w:r>
-      <w:proofErr w:type="spellStart"/>
-      <w:r>
-        <w:rPr>
-          <w:sz w:val="28"/>
-          <w:szCs w:val="28"/>
-        </w:rPr>
-        <w:t>Devanshi</w:t>
-      </w:r>
-      <w:proofErr w:type="spellEnd"/>
-      <w:r>
-        <w:rPr>
-          <w:sz w:val="28"/>
-          <w:szCs w:val="28"/>
-        </w:rPr>
-        <w:t xml:space="preserve"> Verma, </w:t>
-      </w:r>
-      <w:proofErr w:type="spellStart"/>
-      <w:r>
-        <w:rPr>
-          <w:sz w:val="28"/>
-          <w:szCs w:val="28"/>
-        </w:rPr>
-        <w:t>Teja</w:t>
-      </w:r>
-      <w:proofErr w:type="spellEnd"/>
-      <w:r>
-        <w:rPr>
-          <w:sz w:val="28"/>
-          <w:szCs w:val="28"/>
+          <w:sz w:val="32"/>
+          <w:szCs w:val="32"/>
+        </w:rPr>
+        <w:t>y</w:t>
+      </w:r>
+      <w:r>
+        <w:rPr>
+          <w:b/>
+          <w:bCs/>
+          <w:i/>
+          <w:iCs/>
+          <w:sz w:val="32"/>
+          <w:szCs w:val="32"/>
         </w:rPr>
         <w:t xml:space="preserve"> </w:t>
       </w:r>
-      <w:proofErr w:type="spellStart"/>
-      <w:r>
-        <w:rPr>
-          <w:sz w:val="28"/>
-          <w:szCs w:val="28"/>
-        </w:rPr>
-        <w:t>Boggiredy</w:t>
-      </w:r>
-      <w:proofErr w:type="spellEnd"/>
-      <w:r>
-        <w:rPr>
-          <w:sz w:val="28"/>
-          <w:szCs w:val="28"/>
-        </w:rPr>
-        <w:t xml:space="preserve">, Oleksiy </w:t>
-      </w:r>
-      <w:proofErr w:type="spellStart"/>
-      <w:r>
-        <w:rPr>
-          <w:sz w:val="28"/>
-          <w:szCs w:val="28"/>
-        </w:rPr>
-        <w:t>Anokhin</w:t>
-      </w:r>
-      <w:proofErr w:type="spellEnd"/>
-      <w:r>
-        <w:rPr>
-          <w:sz w:val="28"/>
-          <w:szCs w:val="28"/>
-        </w:rPr>
-        <w:t>)</w:t>
-      </w:r>
-    </w:p>
-    <w:p>
-      <w:pPr>
-        <w:pStyle w:val="NoSpacing"/>
-        <w:rPr>
-          <w:sz w:val="28"/>
-          <w:szCs w:val="28"/>
-        </w:rPr>
-      </w:pPr>
-    </w:p>
-    <w:p>
-      <w:pPr>
-        <w:pStyle w:val="NoSpacing"/>
-        <w:rPr>
-          <w:b/>
-          <w:bCs/>
+      <w:r>
+        <w:rPr>
+          <w:b/>
+          <w:bCs/>
+          <w:i/>
+          <w:iCs/>
+          <w:sz w:val="32"/>
+          <w:szCs w:val="32"/>
+        </w:rPr>
+        <w:t>MScA Research Group</w:t>
+      </w:r>
+    </w:p>
+    <w:p>
+      <w:pPr>
+        <w:pStyle w:val="NoSpacing"/>
+      </w:pPr>
+    </w:p>
+    <w:p>
+      <w:pPr>
+        <w:pStyle w:val="NoSpacing"/>
+        <w:rPr>
           <w:sz w:val="28"/>
           <w:szCs w:val="28"/>
         </w:rPr>
@@ -185,6 +105,57 @@
           <w:szCs w:val="28"/>
           <w:u w:val="single"/>
         </w:rPr>
+        <w:t>Team:</w:t>
+      </w:r>
+      <w:r>
+        <w:rPr>
+          <w:sz w:val="28"/>
+          <w:szCs w:val="28"/>
+        </w:rPr>
+        <w:t xml:space="preserve"> </w:t>
+      </w:r>
+      <w:r>
+        <w:rPr>
+          <w:sz w:val="28"/>
+          <w:szCs w:val="28"/>
+        </w:rPr>
+        <w:t xml:space="preserve">Devanshi Verma, </w:t>
+      </w:r>
+      <w:r>
+        <w:rPr>
+          <w:sz w:val="28"/>
+          <w:szCs w:val="28"/>
+        </w:rPr>
+        <w:t>Oleksiy Anokhin</w:t>
+      </w:r>
+    </w:p>
+    <w:p>
+      <w:pPr>
+        <w:pStyle w:val="NoSpacing"/>
+        <w:rPr>
+          <w:sz w:val="28"/>
+          <w:szCs w:val="28"/>
+        </w:rPr>
+      </w:pPr>
+    </w:p>
+    <w:p>
+      <w:pPr>
+        <w:pStyle w:val="NoSpacing"/>
+        <w:rPr>
+          <w:b/>
+          <w:bCs/>
+          <w:sz w:val="28"/>
+          <w:szCs w:val="28"/>
+        </w:rPr>
+      </w:pPr>
+      <w:r>
+        <w:rPr>
+          <w:b/>
+          <w:bCs/>
+          <w:sz w:val="28"/>
+          <w:szCs w:val="28"/>
+          <w:u w:val="single"/>
+        </w:rPr>
         <w:t>Audience:</w:t>
       </w:r>
       <w:r>
@@ -285,8 +256,54 @@
           <w:sz w:val="28"/>
           <w:szCs w:val="28"/>
         </w:rPr>
-        <w:t xml:space="preserve"> inform the audience about the consequences of the COVID-19 </w:t>
-      </w:r>
+        <w:t xml:space="preserve"> </w:t>
+      </w:r>
+    </w:p>
+    <w:p>
+      <w:pPr>
+        <w:pStyle w:val="NoSpacing"/>
+        <w:numPr>
+          <w:ilvl w:val="0"/>
+          <w:numId w:val="8"/>
+        </w:numPr>
+        <w:rPr>
+          <w:b/>
+          <w:bCs/>
+          <w:sz w:val="28"/>
+          <w:szCs w:val="28"/>
+        </w:rPr>
+      </w:pPr>
+      <w:r>
+        <w:rPr>
+          <w:sz w:val="28"/>
+          <w:szCs w:val="28"/>
+        </w:rPr>
+        <w:t>evaluate the impact of COVID-19 on financial well-being of Chicago taxi drivers and their families</w:t>
+      </w:r>
+    </w:p>
+    <w:p>
+      <w:pPr>
+        <w:pStyle w:val="NoSpacing"/>
+        <w:numPr>
+          <w:ilvl w:val="0"/>
+          <w:numId w:val="8"/>
+        </w:numPr>
+        <w:rPr>
+          <w:b/>
+          <w:bCs/>
+          <w:sz w:val="28"/>
+          <w:szCs w:val="28"/>
+        </w:rPr>
+      </w:pPr>
+      <w:r>
+        <w:rPr>
+          <w:sz w:val="28"/>
+          <w:szCs w:val="28"/>
+        </w:rPr>
+        <w:t>evaluate the behavioral changes of Chicago taxi customers</w:t>
+      </w:r>
+      <w:bookmarkStart w:id="0" w:name="_GoBack"/>
+      <w:bookmarkEnd w:id="0"/>
     </w:p>
     <w:p>
       <w:pPr>
@@ -466,7 +483,7 @@
           <w:sz w:val="28"/>
           <w:szCs w:val="28"/>
         </w:rPr>
-        <w:t>in Chicago (12/2018 – 06/2019, 12/2019 – 06/2020)</w:t>
+        <w:t>in Chicago (12/2019 – 06/2020)</w:t>
       </w:r>
     </w:p>
     <w:p>
@@ -901,27 +918,26 @@
         <w:pStyle w:val="NoSpacing"/>
         <w:numPr>
           <w:ilvl w:val="0"/>
-          <w:numId w:val="5"/>
-        </w:numPr>
-        <w:rPr>
-          <w:sz w:val="28"/>
-          <w:szCs w:val="28"/>
-        </w:rPr>
-      </w:pPr>
-      <w:r>
-        <w:rPr>
-          <w:sz w:val="28"/>
-          <w:szCs w:val="28"/>
-        </w:rPr>
-        <w:t xml:space="preserve">Ridership dropped significantly </w:t>
-      </w:r>
-      <w:r>
-        <w:rPr>
-          <w:color w:val="FF0000"/>
-          <w:sz w:val="28"/>
-          <w:szCs w:val="28"/>
-        </w:rPr>
-        <w:t>(percentage)</w:t>
+          <w:numId w:val="7"/>
+        </w:numPr>
+        <w:rPr>
+          <w:sz w:val="28"/>
+          <w:szCs w:val="28"/>
+        </w:rPr>
+      </w:pPr>
+      <w:r>
+        <w:rPr>
+          <w:sz w:val="28"/>
+          <w:szCs w:val="28"/>
+        </w:rPr>
+        <w:t xml:space="preserve">Ridership dropped </w:t>
+      </w:r>
+      <w:r>
+        <w:rPr>
+          <w:sz w:val="28"/>
+          <w:szCs w:val="28"/>
+        </w:rPr>
+        <w:t>by 95% - from 50000 rides to 2500 rides per day</w:t>
       </w:r>
     </w:p>
     <w:p>
@@ -941,15 +957,28 @@
           <w:sz w:val="28"/>
           <w:szCs w:val="28"/>
         </w:rPr>
-        <w:t xml:space="preserve">Some companies adapted better </w:t>
-      </w:r>
-      <w:r>
-        <w:rPr>
-          <w:color w:val="FF0000"/>
-          <w:sz w:val="28"/>
-          <w:szCs w:val="28"/>
-        </w:rPr>
-        <w:t>(Taxi Affiliation Services vs Flash Cab)</w:t>
+        <w:t>Some companies adapted better</w:t>
+      </w:r>
+      <w:r>
+        <w:rPr>
+          <w:sz w:val="28"/>
+          <w:szCs w:val="28"/>
+        </w:rPr>
+        <w:t xml:space="preserve"> (</w:t>
+      </w:r>
+      <w:r>
+        <w:rPr>
+          <w:sz w:val="28"/>
+          <w:szCs w:val="28"/>
+        </w:rPr>
+        <w:t xml:space="preserve">case of </w:t>
+      </w:r>
+      <w:r>
+        <w:rPr>
+          <w:sz w:val="28"/>
+          <w:szCs w:val="28"/>
+        </w:rPr>
+        <w:t>Taxi Affiliation Services vs Flash Cab)</w:t>
       </w:r>
     </w:p>
     <w:p>
@@ -971,6 +1000,13 @@
         </w:rPr>
         <w:t>The average duration of a trip increased by 3 minutes</w:t>
       </w:r>
+      <w:r>
+        <w:rPr>
+          <w:sz w:val="28"/>
+          <w:szCs w:val="28"/>
+        </w:rPr>
+        <w:t xml:space="preserve"> – people make longer trips (especially due to the lighter traffic)</w:t>
+      </w:r>
     </w:p>
     <w:p>
       <w:pPr>
@@ -1016,10 +1052,55 @@
           <w:sz w:val="28"/>
           <w:szCs w:val="28"/>
         </w:rPr>
+        <w:t>The average daily fare per ride remained the same – about $16</w:t>
+      </w:r>
+    </w:p>
+    <w:p>
+      <w:pPr>
+        <w:pStyle w:val="NoSpacing"/>
+        <w:numPr>
+          <w:ilvl w:val="0"/>
+          <w:numId w:val="5"/>
+        </w:numPr>
+        <w:rPr>
+          <w:sz w:val="28"/>
+          <w:szCs w:val="28"/>
+        </w:rPr>
+      </w:pPr>
+      <w:r>
+        <w:rPr>
+          <w:sz w:val="28"/>
+          <w:szCs w:val="28"/>
+        </w:rPr>
+        <w:t>The cumulative revenue dropped by 95% (from $750000 to $45000 per day)</w:t>
+      </w:r>
+    </w:p>
+    <w:p>
+      <w:pPr>
+        <w:pStyle w:val="NoSpacing"/>
+        <w:numPr>
+          <w:ilvl w:val="0"/>
+          <w:numId w:val="5"/>
+        </w:numPr>
+        <w:rPr>
+          <w:sz w:val="28"/>
+          <w:szCs w:val="28"/>
+        </w:rPr>
+      </w:pPr>
+      <w:r>
+        <w:rPr>
+          <w:sz w:val="28"/>
+          <w:szCs w:val="28"/>
+        </w:rPr>
         <w:t xml:space="preserve">The distribution of rides by hour changed and become more condensed </w:t>
       </w:r>
-      <w:bookmarkStart w:id="0" w:name="_GoBack"/>
-      <w:bookmarkEnd w:id="0"/>
+      <w:r>
+        <w:rPr>
+          <w:sz w:val="28"/>
+          <w:szCs w:val="28"/>
+        </w:rPr>
+        <w:t>– people use taxi cabs much less during evenings and nights</w:t>
+      </w:r>
     </w:p>
     <w:p>
       <w:pPr>
@@ -1103,6 +1184,50 @@
           <w:numId w:val="6"/>
         </w:numPr>
         <w:rPr>
+          <w:color w:val="FF0000"/>
+          <w:sz w:val="28"/>
+          <w:szCs w:val="28"/>
+        </w:rPr>
+      </w:pPr>
+      <w:r>
+        <w:rPr>
+          <w:color w:val="FF0000"/>
+          <w:sz w:val="28"/>
+          <w:szCs w:val="28"/>
+        </w:rPr>
+        <w:t>COVID-19 significantly affected Chicago cab drivers and their families</w:t>
+      </w:r>
+    </w:p>
+    <w:p>
+      <w:pPr>
+        <w:pStyle w:val="NoSpacing"/>
+        <w:numPr>
+          <w:ilvl w:val="0"/>
+          <w:numId w:val="6"/>
+        </w:numPr>
+        <w:rPr>
+          <w:color w:val="FF0000"/>
+          <w:sz w:val="28"/>
+          <w:szCs w:val="28"/>
+        </w:rPr>
+      </w:pPr>
+      <w:r>
+        <w:rPr>
+          <w:color w:val="FF0000"/>
+          <w:sz w:val="28"/>
+          <w:szCs w:val="28"/>
+        </w:rPr>
+        <w:t>Tax payments will probably decrease due to such drop of traffic</w:t>
+      </w:r>
+    </w:p>
+    <w:p>
+      <w:pPr>
+        <w:pStyle w:val="NoSpacing"/>
+        <w:numPr>
+          <w:ilvl w:val="0"/>
+          <w:numId w:val="6"/>
+        </w:numPr>
+        <w:rPr>
           <w:sz w:val="28"/>
           <w:szCs w:val="28"/>
         </w:rPr>
@@ -1121,6 +1246,19 @@
         </w:rPr>
         <w:t>during COVID</w:t>
       </w:r>
+    </w:p>
+    <w:p>
+      <w:pPr>
+        <w:pStyle w:val="NoSpacing"/>
+        <w:numPr>
+          <w:ilvl w:val="0"/>
+          <w:numId w:val="6"/>
+        </w:numPr>
+        <w:rPr>
+          <w:sz w:val="28"/>
+          <w:szCs w:val="28"/>
+        </w:rPr>
+      </w:pPr>
     </w:p>
     <w:p>
       <w:pPr>
@@ -1168,7 +1306,7 @@
     </w:p>
     <w:sectPr>
       <w:pgSz w:w="12240" w:h="15840"/>
-      <w:pgMar w:top="1440" w:right="1440" w:bottom="1440" w:left="1440" w:header="720" w:footer="720" w:gutter="0"/>
+      <w:pgMar w:top="450" w:right="1440" w:bottom="1080" w:left="1440" w:header="720" w:footer="720" w:gutter="0"/>
       <w:cols w:space="720"/>
       <w:docGrid w:linePitch="360"/>
     </w:sectPr>
@@ -1179,6 +1317,119 @@
 <file path=word/numbering.xml><?xml version="1.0" encoding="utf-8"?>
 <w:numbering xmlns:wpc="http://schemas.microsoft.com/office/word/2010/wordprocessingCanvas" xmlns:cx="http://schemas.microsoft.com/office/drawing/2014/chartex" xmlns:cx1="http://schemas.microsoft.com/office/drawing/2015/9/8/chartex" xmlns:cx2="http://schemas.microsoft.com/office/drawing/2015/10/21/chartex" xmlns:cx3="http://schemas.microsoft.com/office/drawing/2016/5/9/chartex" xmlns:cx4="http://schemas.microsoft.com/office/drawing/2016/5/10/chartex" xmlns:cx5="http://schemas.microsoft.com/office/drawing/2016/5/11/chartex" xmlns:cx6="http://schemas.microsoft.com/office/drawing/2016/5/12/chartex" xmlns:cx7="http://schemas.microsoft.com/office/drawing/2016/5/13/chartex" xmlns:cx8="http://schemas.microsoft.com/office/drawing/2016/5/14/chartex" xmlns:mc="http://schemas.openxmlformats.org/markup-compatibility/2006" xmlns:aink="http://schemas.microsoft.com/office/drawing/2016/ink" xmlns:am3d="http://schemas.microsoft.com/office/drawing/2017/model3d" xmlns:o="urn:schemas-microsoft-com:office:office" xmlns:r="http://schemas.openxmlformats.org/officeDocument/2006/relationships" xmlns:m="http://schemas.openxmlformats.org/officeDocument/2006/math" xmlns:v="urn:schemas-microsoft-com:vml" xmlns:wp14="http://schemas.microsoft.com/office/word/2010/wordprocessingDrawing" xmlns:wp="http://schemas.openxmlformats.org/drawingml/2006/wordprocessingDrawing" xmlns:w10="urn:schemas-microsoft-com:office:word" xmlns:w="http://schemas.openxmlformats.org/wordprocessingml/2006/main" xmlns:w14="http://schemas.microsoft.com/office/word/2010/wordml" xmlns:w15="http://schemas.microsoft.com/office/word/2012/wordml" xmlns:w16cid="http://schemas.microsoft.com/office/word/2016/wordml/cid" xmlns:w16se="http://schemas.microsoft.com/office/word/2015/wordml/symex" xmlns:wpg="http://schemas.microsoft.com/office/word/2010/wordprocessingGroup" xmlns:wpi="http://schemas.microsoft.com/office/word/2010/wordprocessingInk" xmlns:wne="http://schemas.microsoft.com/office/word/2006/wordml" xmlns:wps="http://schemas.microsoft.com/office/word/2010/wordprocessingShape" mc:Ignorable="w14 w15 w16se w16cid wp14">
   <w:abstractNum w:abstractNumId="0" w15:restartNumberingAfterBreak="0">
+    <w:nsid w:val="2D000E8A"/>
+    <w:multiLevelType w:val="hybridMultilevel"/>
+    <w:tmpl w:val="006CAA94"/>
+    <w:lvl w:ilvl="0" w:tplc="04090001">
+      <w:start w:val="1"/>
+      <w:numFmt w:val="bullet"/>
+      <w:lvlText w:val=""/>
+      <w:lvlJc w:val="left"/>
+      <w:pPr>
+        <w:ind w:left="720" w:hanging="360"/>
+      </w:pPr>
+      <w:rPr>
+        <w:rFonts w:ascii="Symbol" w:hAnsi="Symbol" w:hint="default"/>
+      </w:rPr>
+    </w:lvl>
+    <w:lvl w:ilvl="1" w:tplc="04090003" w:tentative="1">
+      <w:start w:val="1"/>
+      <w:numFmt w:val="bullet"/>
+      <w:lvlText w:val="o"/>
+      <w:lvlJc w:val="left"/>
+      <w:pPr>
+        <w:ind w:left="1440" w:hanging="360"/>
+      </w:pPr>
+      <w:rPr>
+        <w:rFonts w:ascii="Courier New" w:hAnsi="Courier New" w:cs="Courier New" w:hint="default"/>
+      </w:rPr>
+    </w:lvl>
+    <w:lvl w:ilvl="2" w:tplc="04090005" w:tentative="1">
+      <w:start w:val="1"/>
+      <w:numFmt w:val="bullet"/>
+      <w:lvlText w:val=""/>
+      <w:lvlJc w:val="left"/>
+      <w:pPr>
+        <w:ind w:left="2160" w:hanging="360"/>
+      </w:pPr>
+      <w:rPr>
+        <w:rFonts w:ascii="Wingdings" w:hAnsi="Wingdings" w:hint="default"/>
+      </w:rPr>
+    </w:lvl>
+    <w:lvl w:ilvl="3" w:tplc="04090001" w:tentative="1">
+      <w:start w:val="1"/>
+      <w:numFmt w:val="bullet"/>
+      <w:lvlText w:val=""/>
+      <w:lvlJc w:val="left"/>
+      <w:pPr>
+        <w:ind w:left="2880" w:hanging="360"/>
+      </w:pPr>
+      <w:rPr>
+        <w:rFonts w:ascii="Symbol" w:hAnsi="Symbol" w:hint="default"/>
+      </w:rPr>
+    </w:lvl>
+    <w:lvl w:ilvl="4" w:tplc="04090003" w:tentative="1">
+      <w:start w:val="1"/>
+      <w:numFmt w:val="bullet"/>
+      <w:lvlText w:val="o"/>
+      <w:lvlJc w:val="left"/>
+      <w:pPr>
+        <w:ind w:left="3600" w:hanging="360"/>
+      </w:pPr>
+      <w:rPr>
+        <w:rFonts w:ascii="Courier New" w:hAnsi="Courier New" w:cs="Courier New" w:hint="default"/>
+      </w:rPr>
+    </w:lvl>
+    <w:lvl w:ilvl="5" w:tplc="04090005" w:tentative="1">
+      <w:start w:val="1"/>
+      <w:numFmt w:val="bullet"/>
+      <w:lvlText w:val=""/>
+      <w:lvlJc w:val="left"/>
+      <w:pPr>
+        <w:ind w:left="4320" w:hanging="360"/>
+      </w:pPr>
+      <w:rPr>
+        <w:rFonts w:ascii="Wingdings" w:hAnsi="Wingdings" w:hint="default"/>
+      </w:rPr>
+    </w:lvl>
+    <w:lvl w:ilvl="6" w:tplc="04090001" w:tentative="1">
+      <w:start w:val="1"/>
+      <w:numFmt w:val="bullet"/>
+      <w:lvlText w:val=""/>
+      <w:lvlJc w:val="left"/>
+      <w:pPr>
+        <w:ind w:left="5040" w:hanging="360"/>
+      </w:pPr>
+      <w:rPr>
+        <w:rFonts w:ascii="Symbol" w:hAnsi="Symbol" w:hint="default"/>
+      </w:rPr>
+    </w:lvl>
+    <w:lvl w:ilvl="7" w:tplc="04090003" w:tentative="1">
+      <w:start w:val="1"/>
+      <w:numFmt w:val="bullet"/>
+      <w:lvlText w:val="o"/>
+      <w:lvlJc w:val="left"/>
+      <w:pPr>
+        <w:ind w:left="5760" w:hanging="360"/>
+      </w:pPr>
+      <w:rPr>
+        <w:rFonts w:ascii="Courier New" w:hAnsi="Courier New" w:cs="Courier New" w:hint="default"/>
+      </w:rPr>
+    </w:lvl>
+    <w:lvl w:ilvl="8" w:tplc="04090005" w:tentative="1">
+      <w:start w:val="1"/>
+      <w:numFmt w:val="bullet"/>
+      <w:lvlText w:val=""/>
+      <w:lvlJc w:val="left"/>
+      <w:pPr>
+        <w:ind w:left="6480" w:hanging="360"/>
+      </w:pPr>
+      <w:rPr>
+        <w:rFonts w:ascii="Wingdings" w:hAnsi="Wingdings" w:hint="default"/>
+      </w:rPr>
+    </w:lvl>
+  </w:abstractNum>
+  <w:abstractNum w:abstractNumId="1" w15:restartNumberingAfterBreak="0">
     <w:nsid w:val="3E550F93"/>
     <w:multiLevelType w:val="hybridMultilevel"/>
     <w:tmpl w:val="67EADD86"/>
@@ -1291,7 +1542,7 @@
       </w:rPr>
     </w:lvl>
   </w:abstractNum>
-  <w:abstractNum w:abstractNumId="1" w15:restartNumberingAfterBreak="0">
+  <w:abstractNum w:abstractNumId="2" w15:restartNumberingAfterBreak="0">
     <w:nsid w:val="4D2E1DA8"/>
     <w:multiLevelType w:val="hybridMultilevel"/>
     <w:tmpl w:val="C29C95A6"/>
@@ -1404,7 +1655,7 @@
       </w:rPr>
     </w:lvl>
   </w:abstractNum>
-  <w:abstractNum w:abstractNumId="2" w15:restartNumberingAfterBreak="0">
+  <w:abstractNum w:abstractNumId="3" w15:restartNumberingAfterBreak="0">
     <w:nsid w:val="4E705F2A"/>
     <w:multiLevelType w:val="hybridMultilevel"/>
     <w:tmpl w:val="3F02858A"/>
@@ -1517,7 +1768,120 @@
       </w:rPr>
     </w:lvl>
   </w:abstractNum>
-  <w:abstractNum w:abstractNumId="3" w15:restartNumberingAfterBreak="0">
+  <w:abstractNum w:abstractNumId="4" w15:restartNumberingAfterBreak="0">
+    <w:nsid w:val="59084198"/>
+    <w:multiLevelType w:val="hybridMultilevel"/>
+    <w:tmpl w:val="50E85CBA"/>
+    <w:lvl w:ilvl="0" w:tplc="04090001">
+      <w:start w:val="1"/>
+      <w:numFmt w:val="bullet"/>
+      <w:lvlText w:val=""/>
+      <w:lvlJc w:val="left"/>
+      <w:pPr>
+        <w:ind w:left="720" w:hanging="360"/>
+      </w:pPr>
+      <w:rPr>
+        <w:rFonts w:ascii="Symbol" w:hAnsi="Symbol" w:hint="default"/>
+      </w:rPr>
+    </w:lvl>
+    <w:lvl w:ilvl="1" w:tplc="04090003" w:tentative="1">
+      <w:start w:val="1"/>
+      <w:numFmt w:val="bullet"/>
+      <w:lvlText w:val="o"/>
+      <w:lvlJc w:val="left"/>
+      <w:pPr>
+        <w:ind w:left="1440" w:hanging="360"/>
+      </w:pPr>
+      <w:rPr>
+        <w:rFonts w:ascii="Courier New" w:hAnsi="Courier New" w:cs="Courier New" w:hint="default"/>
+      </w:rPr>
+    </w:lvl>
+    <w:lvl w:ilvl="2" w:tplc="04090005" w:tentative="1">
+      <w:start w:val="1"/>
+      <w:numFmt w:val="bullet"/>
+      <w:lvlText w:val=""/>
+      <w:lvlJc w:val="left"/>
+      <w:pPr>
+        <w:ind w:left="2160" w:hanging="360"/>
+      </w:pPr>
+      <w:rPr>
+        <w:rFonts w:ascii="Wingdings" w:hAnsi="Wingdings" w:hint="default"/>
+      </w:rPr>
+    </w:lvl>
+    <w:lvl w:ilvl="3" w:tplc="04090001" w:tentative="1">
+      <w:start w:val="1"/>
+      <w:numFmt w:val="bullet"/>
+      <w:lvlText w:val=""/>
+      <w:lvlJc w:val="left"/>
+      <w:pPr>
+        <w:ind w:left="2880" w:hanging="360"/>
+      </w:pPr>
+      <w:rPr>
+        <w:rFonts w:ascii="Symbol" w:hAnsi="Symbol" w:hint="default"/>
+      </w:rPr>
+    </w:lvl>
+    <w:lvl w:ilvl="4" w:tplc="04090003" w:tentative="1">
+      <w:start w:val="1"/>
+      <w:numFmt w:val="bullet"/>
+      <w:lvlText w:val="o"/>
+      <w:lvlJc w:val="left"/>
+      <w:pPr>
+        <w:ind w:left="3600" w:hanging="360"/>
+      </w:pPr>
+      <w:rPr>
+        <w:rFonts w:ascii="Courier New" w:hAnsi="Courier New" w:cs="Courier New" w:hint="default"/>
+      </w:rPr>
+    </w:lvl>
+    <w:lvl w:ilvl="5" w:tplc="04090005" w:tentative="1">
+      <w:start w:val="1"/>
+      <w:numFmt w:val="bullet"/>
+      <w:lvlText w:val=""/>
+      <w:lvlJc w:val="left"/>
+      <w:pPr>
+        <w:ind w:left="4320" w:hanging="360"/>
+      </w:pPr>
+      <w:rPr>
+        <w:rFonts w:ascii="Wingdings" w:hAnsi="Wingdings" w:hint="default"/>
+      </w:rPr>
+    </w:lvl>
+    <w:lvl w:ilvl="6" w:tplc="04090001" w:tentative="1">
+      <w:start w:val="1"/>
+      <w:numFmt w:val="bullet"/>
+      <w:lvlText w:val=""/>
+      <w:lvlJc w:val="left"/>
+      <w:pPr>
+        <w:ind w:left="5040" w:hanging="360"/>
+      </w:pPr>
+      <w:rPr>
+        <w:rFonts w:ascii="Symbol" w:hAnsi="Symbol" w:hint="default"/>
+      </w:rPr>
+    </w:lvl>
+    <w:lvl w:ilvl="7" w:tplc="04090003" w:tentative="1">
+      <w:start w:val="1"/>
+      <w:numFmt w:val="bullet"/>
+      <w:lvlText w:val="o"/>
+      <w:lvlJc w:val="left"/>
+      <w:pPr>
+        <w:ind w:left="5760" w:hanging="360"/>
+      </w:pPr>
+      <w:rPr>
+        <w:rFonts w:ascii="Courier New" w:hAnsi="Courier New" w:cs="Courier New" w:hint="default"/>
+      </w:rPr>
+    </w:lvl>
+    <w:lvl w:ilvl="8" w:tplc="04090005" w:tentative="1">
+      <w:start w:val="1"/>
+      <w:numFmt w:val="bullet"/>
+      <w:lvlText w:val=""/>
+      <w:lvlJc w:val="left"/>
+      <w:pPr>
+        <w:ind w:left="6480" w:hanging="360"/>
+      </w:pPr>
+      <w:rPr>
+        <w:rFonts w:ascii="Wingdings" w:hAnsi="Wingdings" w:hint="default"/>
+      </w:rPr>
+    </w:lvl>
+  </w:abstractNum>
+  <w:abstractNum w:abstractNumId="5" w15:restartNumberingAfterBreak="0">
     <w:nsid w:val="6BE334DD"/>
     <w:multiLevelType w:val="hybridMultilevel"/>
     <w:tmpl w:val="94C8611C"/>
@@ -1603,7 +1967,7 @@
       </w:pPr>
     </w:lvl>
   </w:abstractNum>
-  <w:abstractNum w:abstractNumId="4" w15:restartNumberingAfterBreak="0">
+  <w:abstractNum w:abstractNumId="6" w15:restartNumberingAfterBreak="0">
     <w:nsid w:val="70333781"/>
     <w:multiLevelType w:val="hybridMultilevel"/>
     <w:tmpl w:val="1744D14C"/>
@@ -1716,7 +2080,7 @@
       </w:rPr>
     </w:lvl>
   </w:abstractNum>
-  <w:abstractNum w:abstractNumId="5" w15:restartNumberingAfterBreak="0">
+  <w:abstractNum w:abstractNumId="7" w15:restartNumberingAfterBreak="0">
     <w:nsid w:val="7F6F1D06"/>
     <w:multiLevelType w:val="hybridMultilevel"/>
     <w:tmpl w:val="2D20B164"/>
@@ -1830,22 +2194,28 @@
     </w:lvl>
   </w:abstractNum>
   <w:num w:numId="1">
+    <w:abstractNumId w:val="7"/>
+  </w:num>
+  <w:num w:numId="2">
+    <w:abstractNumId w:val="2"/>
+  </w:num>
+  <w:num w:numId="3">
     <w:abstractNumId w:val="5"/>
   </w:num>
-  <w:num w:numId="2">
+  <w:num w:numId="4">
+    <w:abstractNumId w:val="6"/>
+  </w:num>
+  <w:num w:numId="5">
     <w:abstractNumId w:val="1"/>
   </w:num>
-  <w:num w:numId="3">
+  <w:num w:numId="6">
     <w:abstractNumId w:val="3"/>
   </w:num>
-  <w:num w:numId="4">
+  <w:num w:numId="7">
     <w:abstractNumId w:val="4"/>
   </w:num>
-  <w:num w:numId="5">
+  <w:num w:numId="8">
     <w:abstractNumId w:val="0"/>
-  </w:num>
-  <w:num w:numId="6">
-    <w:abstractNumId w:val="2"/>
   </w:num>
 </w:numbering>
 </file>

</xml_diff>